<commit_message>
Final commit part 1
</commit_message>
<xml_diff>
--- a/Devoir 1/ex2.docx
+++ b/Devoir 1/ex2.docx
@@ -79,7 +79,6 @@
           <w:lang w:val="fr-CA"/>
         </w:rPr>
       </w:pPr>
-      <w:proofErr w:type="spellStart"/>
       <w:r>
         <w:rPr>
           <w:rFonts w:asciiTheme="majorBidi" w:hAnsiTheme="majorBidi" w:cstheme="majorBidi"/>
@@ -89,9 +88,8 @@
           <w:szCs w:val="24"/>
           <w:lang w:val="fr-CA"/>
         </w:rPr>
-        <w:t>Resultats</w:t>
-      </w:r>
-      <w:proofErr w:type="spellEnd"/>
+        <w:t>Résultats</w:t>
+      </w:r>
       <w:r>
         <w:rPr>
           <w:rFonts w:asciiTheme="majorBidi" w:hAnsiTheme="majorBidi" w:cstheme="majorBidi"/>
@@ -102,6 +100,29 @@
           <w:lang w:val="fr-CA"/>
         </w:rPr>
         <w:t> :</w:t>
+      </w:r>
+    </w:p>
+    <w:p>
+      <w:pPr>
+        <w:rPr>
+          <w:rFonts w:asciiTheme="majorBidi" w:hAnsiTheme="majorBidi" w:cstheme="majorBidi"/>
+          <w:b/>
+          <w:bCs/>
+          <w:sz w:val="24"/>
+          <w:szCs w:val="24"/>
+          <w:lang w:val="fr-CA"/>
+        </w:rPr>
+      </w:pPr>
+      <w:r>
+        <w:rPr>
+          <w:rFonts w:asciiTheme="majorBidi" w:hAnsiTheme="majorBidi" w:cstheme="majorBidi"/>
+          <w:b/>
+          <w:bCs/>
+          <w:sz w:val="24"/>
+          <w:szCs w:val="24"/>
+          <w:lang w:val="fr-CA"/>
+        </w:rPr>
+        <w:t>Remplissage</w:t>
       </w:r>
     </w:p>
     <w:tbl>
@@ -925,13 +946,633 @@
           <w:sz w:val="24"/>
           <w:szCs w:val="24"/>
         </w:rPr>
-        <w:t>Analyse :</w:t>
-      </w:r>
+        <w:t>Addition</w:t>
+      </w:r>
+    </w:p>
+    <w:tbl>
+      <w:tblPr>
+        <w:tblStyle w:val="Grilledutableau"/>
+        <w:tblW w:w="0" w:type="auto"/>
+        <w:tblLook w:val="04A0" w:firstRow="1" w:lastRow="0" w:firstColumn="1" w:lastColumn="0" w:noHBand="0" w:noVBand="1"/>
+      </w:tblPr>
+      <w:tblGrid>
+        <w:gridCol w:w="3020"/>
+        <w:gridCol w:w="3021"/>
+        <w:gridCol w:w="3021"/>
+      </w:tblGrid>
+      <w:tr>
+        <w:tc>
+          <w:tcPr>
+            <w:tcW w:w="3020" w:type="dxa"/>
+          </w:tcPr>
+          <w:p>
+            <w:pPr>
+              <w:tabs>
+                <w:tab w:val="center" w:pos="1402"/>
+              </w:tabs>
+              <w:rPr>
+                <w:rFonts w:asciiTheme="majorBidi" w:hAnsiTheme="majorBidi" w:cstheme="majorBidi"/>
+                <w:b/>
+                <w:bCs/>
+                <w:sz w:val="24"/>
+                <w:szCs w:val="24"/>
+              </w:rPr>
+            </w:pPr>
+            <w:r>
+              <w:rPr>
+                <w:rFonts w:asciiTheme="majorBidi" w:hAnsiTheme="majorBidi" w:cstheme="majorBidi"/>
+                <w:b/>
+                <w:bCs/>
+                <w:sz w:val="24"/>
+                <w:szCs w:val="24"/>
+              </w:rPr>
+              <w:t>Type</w:t>
+            </w:r>
+          </w:p>
+        </w:tc>
+        <w:tc>
+          <w:tcPr>
+            <w:tcW w:w="3021" w:type="dxa"/>
+          </w:tcPr>
+          <w:p>
+            <w:pPr>
+              <w:rPr>
+                <w:rFonts w:asciiTheme="majorBidi" w:hAnsiTheme="majorBidi" w:cstheme="majorBidi"/>
+                <w:b/>
+                <w:bCs/>
+                <w:sz w:val="24"/>
+                <w:szCs w:val="24"/>
+              </w:rPr>
+            </w:pPr>
+            <w:r>
+              <w:rPr>
+                <w:rFonts w:asciiTheme="majorBidi" w:hAnsiTheme="majorBidi" w:cstheme="majorBidi"/>
+                <w:b/>
+                <w:bCs/>
+                <w:sz w:val="24"/>
+                <w:szCs w:val="24"/>
+              </w:rPr>
+              <w:t xml:space="preserve">Temps pour </w:t>
+            </w:r>
+            <w:r>
+              <w:rPr>
+                <w:rFonts w:asciiTheme="majorBidi" w:hAnsiTheme="majorBidi" w:cstheme="majorBidi"/>
+                <w:b/>
+                <w:bCs/>
+                <w:sz w:val="24"/>
+                <w:szCs w:val="24"/>
+              </w:rPr>
+              <w:t xml:space="preserve">addition des éléments du tableau </w:t>
+            </w:r>
+            <w:r>
+              <w:rPr>
+                <w:rFonts w:asciiTheme="majorBidi" w:hAnsiTheme="majorBidi" w:cstheme="majorBidi"/>
+                <w:b/>
+                <w:bCs/>
+                <w:sz w:val="24"/>
+                <w:szCs w:val="24"/>
+              </w:rPr>
+              <w:t>en ms</w:t>
+            </w:r>
+          </w:p>
+        </w:tc>
+        <w:tc>
+          <w:tcPr>
+            <w:tcW w:w="3021" w:type="dxa"/>
+          </w:tcPr>
+          <w:p>
+            <w:pPr>
+              <w:rPr>
+                <w:rFonts w:asciiTheme="majorBidi" w:hAnsiTheme="majorBidi" w:cstheme="majorBidi"/>
+                <w:b/>
+                <w:bCs/>
+                <w:sz w:val="24"/>
+                <w:szCs w:val="24"/>
+              </w:rPr>
+            </w:pPr>
+            <w:r>
+              <w:rPr>
+                <w:rFonts w:asciiTheme="majorBidi" w:hAnsiTheme="majorBidi" w:cstheme="majorBidi"/>
+                <w:b/>
+                <w:bCs/>
+                <w:sz w:val="24"/>
+                <w:szCs w:val="24"/>
+              </w:rPr>
+              <w:t>Nombre d’éléments</w:t>
+            </w:r>
+          </w:p>
+        </w:tc>
+      </w:tr>
+      <w:tr>
+        <w:tc>
+          <w:tcPr>
+            <w:tcW w:w="3020" w:type="dxa"/>
+          </w:tcPr>
+          <w:p>
+            <w:pPr>
+              <w:rPr>
+                <w:rFonts w:asciiTheme="majorBidi" w:hAnsiTheme="majorBidi" w:cstheme="majorBidi"/>
+                <w:b/>
+                <w:bCs/>
+                <w:sz w:val="24"/>
+                <w:szCs w:val="24"/>
+              </w:rPr>
+            </w:pPr>
+            <w:proofErr w:type="spellStart"/>
+            <w:r>
+              <w:rPr>
+                <w:rFonts w:asciiTheme="majorBidi" w:hAnsiTheme="majorBidi" w:cstheme="majorBidi"/>
+                <w:sz w:val="24"/>
+                <w:szCs w:val="24"/>
+              </w:rPr>
+              <w:t>ArrayList</w:t>
+            </w:r>
+            <w:proofErr w:type="spellEnd"/>
+          </w:p>
+        </w:tc>
+        <w:tc>
+          <w:tcPr>
+            <w:tcW w:w="3021" w:type="dxa"/>
+          </w:tcPr>
+          <w:p>
+            <w:pPr>
+              <w:jc w:val="center"/>
+              <w:rPr>
+                <w:rFonts w:asciiTheme="majorBidi" w:hAnsiTheme="majorBidi" w:cstheme="majorBidi"/>
+                <w:sz w:val="24"/>
+                <w:szCs w:val="24"/>
+              </w:rPr>
+            </w:pPr>
+            <w:r>
+              <w:rPr>
+                <w:rFonts w:asciiTheme="majorBidi" w:hAnsiTheme="majorBidi" w:cstheme="majorBidi"/>
+                <w:sz w:val="24"/>
+                <w:szCs w:val="24"/>
+              </w:rPr>
+              <w:t>0.6297358</w:t>
+            </w:r>
+          </w:p>
+        </w:tc>
+        <w:tc>
+          <w:tcPr>
+            <w:tcW w:w="3021" w:type="dxa"/>
+            <w:vMerge w:val="restart"/>
+          </w:tcPr>
+          <w:p>
+            <w:pPr>
+              <w:jc w:val="center"/>
+              <w:rPr>
+                <w:rFonts w:asciiTheme="majorBidi" w:hAnsiTheme="majorBidi" w:cstheme="majorBidi"/>
+                <w:sz w:val="24"/>
+                <w:szCs w:val="24"/>
+              </w:rPr>
+            </w:pPr>
+            <w:r>
+              <w:rPr>
+                <w:rFonts w:asciiTheme="majorBidi" w:hAnsiTheme="majorBidi" w:cstheme="majorBidi"/>
+                <w:sz w:val="24"/>
+                <w:szCs w:val="24"/>
+              </w:rPr>
+              <w:t>10</w:t>
+            </w:r>
+            <w:proofErr w:type="gramStart"/>
+            <w:r>
+              <w:rPr>
+                <w:rFonts w:asciiTheme="majorBidi" w:hAnsiTheme="majorBidi" w:cstheme="majorBidi"/>
+                <w:sz w:val="24"/>
+                <w:szCs w:val="24"/>
+              </w:rPr>
+              <w:t>,</w:t>
+            </w:r>
+            <w:r>
+              <w:rPr>
+                <w:rFonts w:asciiTheme="majorBidi" w:hAnsiTheme="majorBidi" w:cstheme="majorBidi"/>
+                <w:sz w:val="24"/>
+                <w:szCs w:val="24"/>
+              </w:rPr>
+              <w:t>000</w:t>
+            </w:r>
+            <w:r>
+              <w:rPr>
+                <w:rFonts w:asciiTheme="majorBidi" w:hAnsiTheme="majorBidi" w:cstheme="majorBidi"/>
+                <w:sz w:val="24"/>
+                <w:szCs w:val="24"/>
+              </w:rPr>
+              <w:t>,</w:t>
+            </w:r>
+            <w:r>
+              <w:rPr>
+                <w:rFonts w:asciiTheme="majorBidi" w:hAnsiTheme="majorBidi" w:cstheme="majorBidi"/>
+                <w:sz w:val="24"/>
+                <w:szCs w:val="24"/>
+              </w:rPr>
+              <w:t>000</w:t>
+            </w:r>
+            <w:proofErr w:type="gramEnd"/>
+          </w:p>
+        </w:tc>
+      </w:tr>
+      <w:tr>
+        <w:tc>
+          <w:tcPr>
+            <w:tcW w:w="3020" w:type="dxa"/>
+          </w:tcPr>
+          <w:p>
+            <w:pPr>
+              <w:rPr>
+                <w:rFonts w:asciiTheme="majorBidi" w:hAnsiTheme="majorBidi" w:cstheme="majorBidi"/>
+                <w:b/>
+                <w:bCs/>
+                <w:sz w:val="24"/>
+                <w:szCs w:val="24"/>
+              </w:rPr>
+            </w:pPr>
+            <w:proofErr w:type="spellStart"/>
+            <w:r>
+              <w:rPr>
+                <w:rFonts w:asciiTheme="majorBidi" w:hAnsiTheme="majorBidi" w:cstheme="majorBidi"/>
+                <w:sz w:val="24"/>
+                <w:szCs w:val="24"/>
+              </w:rPr>
+              <w:t>LinkedList</w:t>
+            </w:r>
+            <w:proofErr w:type="spellEnd"/>
+          </w:p>
+        </w:tc>
+        <w:tc>
+          <w:tcPr>
+            <w:tcW w:w="3021" w:type="dxa"/>
+          </w:tcPr>
+          <w:p>
+            <w:pPr>
+              <w:jc w:val="center"/>
+              <w:rPr>
+                <w:rFonts w:asciiTheme="majorBidi" w:hAnsiTheme="majorBidi" w:cstheme="majorBidi"/>
+                <w:sz w:val="24"/>
+                <w:szCs w:val="24"/>
+              </w:rPr>
+            </w:pPr>
+            <w:r>
+              <w:rPr>
+                <w:rFonts w:asciiTheme="majorBidi" w:hAnsiTheme="majorBidi" w:cstheme="majorBidi"/>
+                <w:sz w:val="24"/>
+                <w:szCs w:val="24"/>
+              </w:rPr>
+              <w:t>2.1200321</w:t>
+            </w:r>
+          </w:p>
+        </w:tc>
+        <w:tc>
+          <w:tcPr>
+            <w:tcW w:w="3021" w:type="dxa"/>
+            <w:vMerge/>
+          </w:tcPr>
+          <w:p>
+            <w:pPr>
+              <w:rPr>
+                <w:rFonts w:asciiTheme="majorBidi" w:hAnsiTheme="majorBidi" w:cstheme="majorBidi"/>
+                <w:b/>
+                <w:bCs/>
+                <w:sz w:val="24"/>
+                <w:szCs w:val="24"/>
+              </w:rPr>
+            </w:pPr>
+          </w:p>
+        </w:tc>
+      </w:tr>
+      <w:tr>
+        <w:tc>
+          <w:tcPr>
+            <w:tcW w:w="3020" w:type="dxa"/>
+          </w:tcPr>
+          <w:p>
+            <w:pPr>
+              <w:rPr>
+                <w:rFonts w:asciiTheme="majorBidi" w:hAnsiTheme="majorBidi" w:cstheme="majorBidi"/>
+                <w:sz w:val="24"/>
+                <w:szCs w:val="24"/>
+              </w:rPr>
+            </w:pPr>
+            <w:proofErr w:type="spellStart"/>
+            <w:r>
+              <w:rPr>
+                <w:rFonts w:asciiTheme="majorBidi" w:hAnsiTheme="majorBidi" w:cstheme="majorBidi"/>
+                <w:sz w:val="24"/>
+                <w:szCs w:val="24"/>
+              </w:rPr>
+              <w:t>Array</w:t>
+            </w:r>
+            <w:proofErr w:type="spellEnd"/>
+          </w:p>
+        </w:tc>
+        <w:tc>
+          <w:tcPr>
+            <w:tcW w:w="3021" w:type="dxa"/>
+          </w:tcPr>
+          <w:p>
+            <w:pPr>
+              <w:jc w:val="center"/>
+              <w:rPr>
+                <w:rFonts w:asciiTheme="majorBidi" w:hAnsiTheme="majorBidi" w:cstheme="majorBidi"/>
+                <w:sz w:val="24"/>
+                <w:szCs w:val="24"/>
+              </w:rPr>
+            </w:pPr>
+            <w:r>
+              <w:rPr>
+                <w:rFonts w:asciiTheme="majorBidi" w:hAnsiTheme="majorBidi" w:cstheme="majorBidi"/>
+                <w:sz w:val="24"/>
+                <w:szCs w:val="24"/>
+              </w:rPr>
+              <w:t>0.0167136</w:t>
+            </w:r>
+          </w:p>
+        </w:tc>
+        <w:tc>
+          <w:tcPr>
+            <w:tcW w:w="3021" w:type="dxa"/>
+            <w:vMerge/>
+          </w:tcPr>
+          <w:p>
+            <w:pPr>
+              <w:rPr>
+                <w:rFonts w:asciiTheme="majorBidi" w:hAnsiTheme="majorBidi" w:cstheme="majorBidi"/>
+                <w:b/>
+                <w:bCs/>
+                <w:sz w:val="24"/>
+                <w:szCs w:val="24"/>
+              </w:rPr>
+            </w:pPr>
+          </w:p>
+        </w:tc>
+      </w:tr>
+      <w:tr>
+        <w:tc>
+          <w:tcPr>
+            <w:tcW w:w="3020" w:type="dxa"/>
+          </w:tcPr>
+          <w:p>
+            <w:pPr>
+              <w:rPr>
+                <w:rFonts w:asciiTheme="majorBidi" w:hAnsiTheme="majorBidi" w:cstheme="majorBidi"/>
+                <w:sz w:val="24"/>
+                <w:szCs w:val="24"/>
+              </w:rPr>
+            </w:pPr>
+            <w:proofErr w:type="spellStart"/>
+            <w:r>
+              <w:rPr>
+                <w:rFonts w:asciiTheme="majorBidi" w:hAnsiTheme="majorBidi" w:cstheme="majorBidi"/>
+                <w:sz w:val="24"/>
+                <w:szCs w:val="24"/>
+              </w:rPr>
+              <w:t>ArrayList</w:t>
+            </w:r>
+            <w:proofErr w:type="spellEnd"/>
+          </w:p>
+        </w:tc>
+        <w:tc>
+          <w:tcPr>
+            <w:tcW w:w="3021" w:type="dxa"/>
+          </w:tcPr>
+          <w:p>
+            <w:pPr>
+              <w:jc w:val="center"/>
+              <w:rPr>
+                <w:rFonts w:asciiTheme="majorBidi" w:hAnsiTheme="majorBidi" w:cstheme="majorBidi"/>
+                <w:sz w:val="24"/>
+                <w:szCs w:val="24"/>
+              </w:rPr>
+            </w:pPr>
+            <w:r>
+              <w:rPr>
+                <w:rFonts w:asciiTheme="majorBidi" w:hAnsiTheme="majorBidi" w:cstheme="majorBidi"/>
+                <w:sz w:val="24"/>
+                <w:szCs w:val="24"/>
+              </w:rPr>
+              <w:t>2.6925624</w:t>
+            </w:r>
+          </w:p>
+        </w:tc>
+        <w:tc>
+          <w:tcPr>
+            <w:tcW w:w="3021" w:type="dxa"/>
+            <w:vMerge w:val="restart"/>
+          </w:tcPr>
+          <w:p>
+            <w:pPr>
+              <w:jc w:val="center"/>
+              <w:rPr>
+                <w:rFonts w:asciiTheme="majorBidi" w:hAnsiTheme="majorBidi" w:cstheme="majorBidi"/>
+                <w:sz w:val="24"/>
+                <w:szCs w:val="24"/>
+              </w:rPr>
+            </w:pPr>
+            <w:r>
+              <w:rPr>
+                <w:rFonts w:asciiTheme="majorBidi" w:hAnsiTheme="majorBidi" w:cstheme="majorBidi"/>
+                <w:sz w:val="24"/>
+                <w:szCs w:val="24"/>
+              </w:rPr>
+              <w:t>50</w:t>
+            </w:r>
+            <w:r>
+              <w:rPr>
+                <w:rFonts w:asciiTheme="majorBidi" w:hAnsiTheme="majorBidi" w:cstheme="majorBidi"/>
+                <w:sz w:val="24"/>
+                <w:szCs w:val="24"/>
+              </w:rPr>
+              <w:t>,</w:t>
+            </w:r>
+            <w:bookmarkStart w:id="0" w:name="_GoBack"/>
+            <w:bookmarkEnd w:id="0"/>
+            <w:r>
+              <w:rPr>
+                <w:rFonts w:asciiTheme="majorBidi" w:hAnsiTheme="majorBidi" w:cstheme="majorBidi"/>
+                <w:sz w:val="24"/>
+                <w:szCs w:val="24"/>
+              </w:rPr>
+              <w:t>000</w:t>
+            </w:r>
+            <w:r>
+              <w:rPr>
+                <w:rFonts w:asciiTheme="majorBidi" w:hAnsiTheme="majorBidi" w:cstheme="majorBidi"/>
+                <w:sz w:val="24"/>
+                <w:szCs w:val="24"/>
+              </w:rPr>
+              <w:t>,</w:t>
+            </w:r>
+            <w:r>
+              <w:rPr>
+                <w:rFonts w:asciiTheme="majorBidi" w:hAnsiTheme="majorBidi" w:cstheme="majorBidi"/>
+                <w:sz w:val="24"/>
+                <w:szCs w:val="24"/>
+              </w:rPr>
+              <w:t>000</w:t>
+            </w:r>
+          </w:p>
+          <w:p>
+            <w:pPr>
+              <w:jc w:val="center"/>
+              <w:rPr>
+                <w:rFonts w:asciiTheme="majorBidi" w:hAnsiTheme="majorBidi" w:cstheme="majorBidi"/>
+                <w:sz w:val="24"/>
+                <w:szCs w:val="24"/>
+              </w:rPr>
+            </w:pPr>
+          </w:p>
+        </w:tc>
+      </w:tr>
+      <w:tr>
+        <w:tc>
+          <w:tcPr>
+            <w:tcW w:w="3020" w:type="dxa"/>
+          </w:tcPr>
+          <w:p>
+            <w:pPr>
+              <w:rPr>
+                <w:rFonts w:asciiTheme="majorBidi" w:hAnsiTheme="majorBidi" w:cstheme="majorBidi"/>
+                <w:sz w:val="24"/>
+                <w:szCs w:val="24"/>
+              </w:rPr>
+            </w:pPr>
+            <w:proofErr w:type="spellStart"/>
+            <w:r>
+              <w:rPr>
+                <w:rFonts w:asciiTheme="majorBidi" w:hAnsiTheme="majorBidi" w:cstheme="majorBidi"/>
+                <w:sz w:val="24"/>
+                <w:szCs w:val="24"/>
+              </w:rPr>
+              <w:t>LinkedList</w:t>
+            </w:r>
+            <w:proofErr w:type="spellEnd"/>
+          </w:p>
+        </w:tc>
+        <w:tc>
+          <w:tcPr>
+            <w:tcW w:w="3021" w:type="dxa"/>
+          </w:tcPr>
+          <w:p>
+            <w:pPr>
+              <w:jc w:val="center"/>
+              <w:rPr>
+                <w:rFonts w:asciiTheme="majorBidi" w:hAnsiTheme="majorBidi" w:cstheme="majorBidi"/>
+                <w:sz w:val="24"/>
+                <w:szCs w:val="24"/>
+              </w:rPr>
+            </w:pPr>
+            <w:r>
+              <w:rPr>
+                <w:rFonts w:asciiTheme="majorBidi" w:hAnsiTheme="majorBidi" w:cstheme="majorBidi"/>
+                <w:sz w:val="24"/>
+                <w:szCs w:val="24"/>
+              </w:rPr>
+              <w:t>13.3766082</w:t>
+            </w:r>
+          </w:p>
+        </w:tc>
+        <w:tc>
+          <w:tcPr>
+            <w:tcW w:w="3021" w:type="dxa"/>
+            <w:vMerge/>
+          </w:tcPr>
+          <w:p>
+            <w:pPr>
+              <w:rPr>
+                <w:rFonts w:asciiTheme="majorBidi" w:hAnsiTheme="majorBidi" w:cstheme="majorBidi"/>
+                <w:b/>
+                <w:bCs/>
+                <w:sz w:val="24"/>
+                <w:szCs w:val="24"/>
+              </w:rPr>
+            </w:pPr>
+          </w:p>
+        </w:tc>
+      </w:tr>
+      <w:tr>
+        <w:tc>
+          <w:tcPr>
+            <w:tcW w:w="3020" w:type="dxa"/>
+          </w:tcPr>
+          <w:p>
+            <w:pPr>
+              <w:rPr>
+                <w:rFonts w:asciiTheme="majorBidi" w:hAnsiTheme="majorBidi" w:cstheme="majorBidi"/>
+                <w:sz w:val="24"/>
+                <w:szCs w:val="24"/>
+              </w:rPr>
+            </w:pPr>
+            <w:proofErr w:type="spellStart"/>
+            <w:r>
+              <w:rPr>
+                <w:rFonts w:asciiTheme="majorBidi" w:hAnsiTheme="majorBidi" w:cstheme="majorBidi"/>
+                <w:sz w:val="24"/>
+                <w:szCs w:val="24"/>
+              </w:rPr>
+              <w:t>Array</w:t>
+            </w:r>
+            <w:proofErr w:type="spellEnd"/>
+          </w:p>
+        </w:tc>
+        <w:tc>
+          <w:tcPr>
+            <w:tcW w:w="3021" w:type="dxa"/>
+          </w:tcPr>
+          <w:p>
+            <w:pPr>
+              <w:jc w:val="center"/>
+              <w:rPr>
+                <w:rFonts w:asciiTheme="majorBidi" w:hAnsiTheme="majorBidi" w:cstheme="majorBidi"/>
+                <w:sz w:val="24"/>
+                <w:szCs w:val="24"/>
+              </w:rPr>
+            </w:pPr>
+            <w:r>
+              <w:rPr>
+                <w:rFonts w:asciiTheme="majorBidi" w:hAnsiTheme="majorBidi" w:cstheme="majorBidi"/>
+                <w:sz w:val="24"/>
+                <w:szCs w:val="24"/>
+              </w:rPr>
+              <w:t>0.5210043</w:t>
+            </w:r>
+          </w:p>
+        </w:tc>
+        <w:tc>
+          <w:tcPr>
+            <w:tcW w:w="3021" w:type="dxa"/>
+            <w:vMerge/>
+          </w:tcPr>
+          <w:p>
+            <w:pPr>
+              <w:rPr>
+                <w:rFonts w:asciiTheme="majorBidi" w:hAnsiTheme="majorBidi" w:cstheme="majorBidi"/>
+                <w:b/>
+                <w:bCs/>
+                <w:sz w:val="24"/>
+                <w:szCs w:val="24"/>
+              </w:rPr>
+            </w:pPr>
+          </w:p>
+        </w:tc>
+      </w:tr>
+    </w:tbl>
+    <w:p>
+      <w:pPr>
+        <w:rPr>
+          <w:rFonts w:asciiTheme="majorBidi" w:hAnsiTheme="majorBidi" w:cstheme="majorBidi"/>
+          <w:b/>
+          <w:bCs/>
+          <w:sz w:val="24"/>
+          <w:szCs w:val="24"/>
+        </w:rPr>
+      </w:pPr>
     </w:p>
     <w:p>
       <w:pPr>
         <w:rPr>
           <w:rFonts w:asciiTheme="majorBidi" w:hAnsiTheme="majorBidi" w:cstheme="majorBidi"/>
+          <w:b/>
+          <w:bCs/>
           <w:sz w:val="24"/>
           <w:szCs w:val="24"/>
         </w:rPr>
@@ -939,269 +1580,12 @@
       <w:r>
         <w:rPr>
           <w:rFonts w:asciiTheme="majorBidi" w:hAnsiTheme="majorBidi" w:cstheme="majorBidi"/>
-          <w:sz w:val="24"/>
-          <w:szCs w:val="24"/>
-        </w:rPr>
-        <w:t>En analysant ce tableau ci-dessus, nous pouvons</w:t>
-      </w:r>
-      <w:r>
-        <w:rPr>
-          <w:rFonts w:asciiTheme="majorBidi" w:hAnsiTheme="majorBidi" w:cstheme="majorBidi"/>
-          <w:sz w:val="24"/>
-          <w:szCs w:val="24"/>
-        </w:rPr>
-        <w:t>, au premier regard,</w:t>
-      </w:r>
-      <w:r>
-        <w:rPr>
-          <w:rFonts w:asciiTheme="majorBidi" w:hAnsiTheme="majorBidi" w:cstheme="majorBidi"/>
-          <w:sz w:val="24"/>
-          <w:szCs w:val="24"/>
-        </w:rPr>
-        <w:t xml:space="preserve"> remarquer que l’utilisation de LinkedList</w:t>
-      </w:r>
-      <w:r>
-        <w:rPr>
-          <w:rFonts w:asciiTheme="majorBidi" w:hAnsiTheme="majorBidi" w:cstheme="majorBidi"/>
-          <w:sz w:val="24"/>
-          <w:szCs w:val="24"/>
-        </w:rPr>
-        <w:t xml:space="preserve"> est définitivement moins efficace si nous le comparons avec Array ou même avec ArrayList.  En effet, </w:t>
-      </w:r>
-      <w:r>
-        <w:rPr>
-          <w:rFonts w:asciiTheme="majorBidi" w:hAnsiTheme="majorBidi" w:cstheme="majorBidi"/>
-          <w:sz w:val="24"/>
-          <w:szCs w:val="24"/>
-        </w:rPr>
-        <w:t xml:space="preserve">les résultats </w:t>
-      </w:r>
-      <w:r>
-        <w:rPr>
-          <w:rFonts w:asciiTheme="majorBidi" w:hAnsiTheme="majorBidi" w:cstheme="majorBidi"/>
-          <w:sz w:val="24"/>
-          <w:szCs w:val="24"/>
-        </w:rPr>
-        <w:t xml:space="preserve">portent à conclure que l’utilisation de LinkedList va toujours engendrer un temps </w:t>
-      </w:r>
-      <w:r>
-        <w:rPr>
-          <w:rFonts w:asciiTheme="majorBidi" w:hAnsiTheme="majorBidi" w:cstheme="majorBidi"/>
-          <w:sz w:val="24"/>
-          <w:szCs w:val="24"/>
-        </w:rPr>
-        <w:t xml:space="preserve">plus </w:t>
-      </w:r>
-      <w:r>
-        <w:rPr>
-          <w:rFonts w:asciiTheme="majorBidi" w:hAnsiTheme="majorBidi" w:cstheme="majorBidi"/>
-          <w:sz w:val="24"/>
-          <w:szCs w:val="24"/>
-        </w:rPr>
-        <w:t>long dans le remplissage</w:t>
-      </w:r>
-      <w:r>
-        <w:rPr>
-          <w:rFonts w:asciiTheme="majorBidi" w:hAnsiTheme="majorBidi" w:cstheme="majorBidi"/>
-          <w:sz w:val="24"/>
-          <w:szCs w:val="24"/>
-        </w:rPr>
-        <w:t xml:space="preserve"> et </w:t>
-      </w:r>
-      <w:r>
-        <w:rPr>
-          <w:rFonts w:asciiTheme="majorBidi" w:hAnsiTheme="majorBidi" w:cstheme="majorBidi"/>
-          <w:sz w:val="24"/>
-          <w:szCs w:val="24"/>
-        </w:rPr>
-        <w:t xml:space="preserve">ceci va nécessiter </w:t>
-      </w:r>
-      <w:r>
-        <w:rPr>
-          <w:rFonts w:asciiTheme="majorBidi" w:hAnsiTheme="majorBidi" w:cstheme="majorBidi"/>
-          <w:sz w:val="24"/>
-          <w:szCs w:val="24"/>
-        </w:rPr>
-        <w:t xml:space="preserve">plus de mémoire pour </w:t>
-      </w:r>
-      <w:r>
-        <w:rPr>
-          <w:rFonts w:asciiTheme="majorBidi" w:hAnsiTheme="majorBidi" w:cstheme="majorBidi"/>
-          <w:sz w:val="24"/>
-          <w:szCs w:val="24"/>
-        </w:rPr>
-        <w:t>obtention</w:t>
-      </w:r>
-      <w:r>
-        <w:rPr>
-          <w:rFonts w:asciiTheme="majorBidi" w:hAnsiTheme="majorBidi" w:cstheme="majorBidi"/>
-          <w:sz w:val="24"/>
-          <w:szCs w:val="24"/>
-        </w:rPr>
-        <w:t xml:space="preserve"> </w:t>
-      </w:r>
-      <w:r>
-        <w:rPr>
-          <w:rFonts w:asciiTheme="majorBidi" w:hAnsiTheme="majorBidi" w:cstheme="majorBidi"/>
-          <w:sz w:val="24"/>
-          <w:szCs w:val="24"/>
-        </w:rPr>
-        <w:t>d</w:t>
-      </w:r>
-      <w:r>
-        <w:rPr>
-          <w:rFonts w:asciiTheme="majorBidi" w:hAnsiTheme="majorBidi" w:cstheme="majorBidi"/>
-          <w:sz w:val="24"/>
-          <w:szCs w:val="24"/>
-        </w:rPr>
-        <w:t>es données</w:t>
-      </w:r>
-      <w:r>
-        <w:rPr>
-          <w:rFonts w:asciiTheme="majorBidi" w:hAnsiTheme="majorBidi" w:cstheme="majorBidi"/>
-          <w:sz w:val="24"/>
-          <w:szCs w:val="24"/>
-        </w:rPr>
-        <w:t>. Cette comparaison est faite en tenant compte des</w:t>
-      </w:r>
-      <w:r>
-        <w:rPr>
-          <w:rFonts w:asciiTheme="majorBidi" w:hAnsiTheme="majorBidi" w:cstheme="majorBidi"/>
-          <w:sz w:val="24"/>
-          <w:szCs w:val="24"/>
-        </w:rPr>
-        <w:t xml:space="preserve"> deux autres types mentionnés auparavant. En rentrant plus</w:t>
-      </w:r>
-      <w:r>
-        <w:rPr>
-          <w:rFonts w:asciiTheme="majorBidi" w:hAnsiTheme="majorBidi" w:cstheme="majorBidi"/>
-          <w:sz w:val="24"/>
-          <w:szCs w:val="24"/>
-        </w:rPr>
-        <w:t xml:space="preserve"> en</w:t>
-      </w:r>
-      <w:r>
-        <w:rPr>
-          <w:rFonts w:asciiTheme="majorBidi" w:hAnsiTheme="majorBidi" w:cstheme="majorBidi"/>
-          <w:sz w:val="24"/>
-          <w:szCs w:val="24"/>
-        </w:rPr>
-        <w:t xml:space="preserve"> détails, on observe que cette conclusion est totalement justifiable du fait que</w:t>
-      </w:r>
-      <w:r>
-        <w:rPr>
-          <w:rFonts w:asciiTheme="majorBidi" w:hAnsiTheme="majorBidi" w:cstheme="majorBidi"/>
-          <w:sz w:val="24"/>
-          <w:szCs w:val="24"/>
-        </w:rPr>
-        <w:t xml:space="preserve"> le type de structure de donnée d’un tableau simple </w:t>
-      </w:r>
-      <w:r>
-        <w:rPr>
-          <w:rFonts w:asciiTheme="majorBidi" w:hAnsiTheme="majorBidi" w:cstheme="majorBidi"/>
-          <w:sz w:val="24"/>
-          <w:szCs w:val="24"/>
-        </w:rPr>
-        <w:t xml:space="preserve">n’est </w:t>
-      </w:r>
-      <w:r>
-        <w:rPr>
-          <w:rFonts w:asciiTheme="majorBidi" w:hAnsiTheme="majorBidi" w:cstheme="majorBidi"/>
-          <w:sz w:val="24"/>
-          <w:szCs w:val="24"/>
-        </w:rPr>
-        <w:t xml:space="preserve">pas efficace si </w:t>
-      </w:r>
-      <w:r>
-        <w:rPr>
-          <w:rFonts w:asciiTheme="majorBidi" w:hAnsiTheme="majorBidi" w:cstheme="majorBidi"/>
-          <w:sz w:val="24"/>
-          <w:szCs w:val="24"/>
-        </w:rPr>
-        <w:t>nous</w:t>
-      </w:r>
-      <w:r>
-        <w:rPr>
-          <w:rFonts w:asciiTheme="majorBidi" w:hAnsiTheme="majorBidi" w:cstheme="majorBidi"/>
-          <w:sz w:val="24"/>
-          <w:szCs w:val="24"/>
-        </w:rPr>
-        <w:t xml:space="preserve"> v</w:t>
-      </w:r>
-      <w:r>
-        <w:rPr>
-          <w:rFonts w:asciiTheme="majorBidi" w:hAnsiTheme="majorBidi" w:cstheme="majorBidi"/>
-          <w:sz w:val="24"/>
-          <w:szCs w:val="24"/>
-        </w:rPr>
-        <w:t>oulons</w:t>
-      </w:r>
-      <w:r>
-        <w:rPr>
-          <w:rFonts w:asciiTheme="majorBidi" w:hAnsiTheme="majorBidi" w:cstheme="majorBidi"/>
-          <w:sz w:val="24"/>
-          <w:szCs w:val="24"/>
-        </w:rPr>
-        <w:t xml:space="preserve"> remplir un tableau par un nombre d’éléments indéfini</w:t>
-      </w:r>
-      <w:r>
-        <w:rPr>
-          <w:rFonts w:asciiTheme="majorBidi" w:hAnsiTheme="majorBidi" w:cstheme="majorBidi"/>
-          <w:sz w:val="24"/>
-          <w:szCs w:val="24"/>
-        </w:rPr>
-        <w:t>s</w:t>
-      </w:r>
-      <w:r>
-        <w:rPr>
-          <w:rFonts w:asciiTheme="majorBidi" w:hAnsiTheme="majorBidi" w:cstheme="majorBidi"/>
-          <w:sz w:val="24"/>
-          <w:szCs w:val="24"/>
-        </w:rPr>
-        <w:t>, il fau</w:t>
-      </w:r>
-      <w:r>
-        <w:rPr>
-          <w:rFonts w:asciiTheme="majorBidi" w:hAnsiTheme="majorBidi" w:cstheme="majorBidi"/>
-          <w:sz w:val="24"/>
-          <w:szCs w:val="24"/>
-        </w:rPr>
-        <w:t xml:space="preserve">drait </w:t>
-      </w:r>
-      <w:r>
-        <w:rPr>
-          <w:rFonts w:asciiTheme="majorBidi" w:hAnsiTheme="majorBidi" w:cstheme="majorBidi"/>
-          <w:sz w:val="24"/>
-          <w:szCs w:val="24"/>
-        </w:rPr>
-        <w:t xml:space="preserve">ainsi </w:t>
-      </w:r>
-      <w:r>
-        <w:rPr>
-          <w:rFonts w:asciiTheme="majorBidi" w:hAnsiTheme="majorBidi" w:cstheme="majorBidi"/>
-          <w:sz w:val="24"/>
-          <w:szCs w:val="24"/>
-        </w:rPr>
-        <w:t>déclarer la taille du tableau avant de commencer à le remplir.</w:t>
-      </w:r>
-      <w:r>
-        <w:t xml:space="preserve"> </w:t>
-      </w:r>
-      <w:r>
-        <w:rPr>
-          <w:rFonts w:asciiTheme="majorBidi" w:hAnsiTheme="majorBidi" w:cstheme="majorBidi"/>
-          <w:sz w:val="24"/>
-          <w:szCs w:val="24"/>
-        </w:rPr>
-        <w:t>Le temps de recherche linéaire est plus lent dans LinkedList en raison de la localité de référence</w:t>
-      </w:r>
-      <w:r>
-        <w:rPr>
-          <w:rFonts w:asciiTheme="majorBidi" w:hAnsiTheme="majorBidi" w:cstheme="majorBidi"/>
-          <w:sz w:val="24"/>
-          <w:szCs w:val="24"/>
-        </w:rPr>
-        <w:t>.</w:t>
+          <w:b/>
+          <w:bCs/>
+          <w:sz w:val="24"/>
+          <w:szCs w:val="24"/>
+        </w:rPr>
+        <w:t>Analyse :</w:t>
       </w:r>
     </w:p>
     <w:p>
@@ -1218,23 +1602,193 @@
           <w:sz w:val="24"/>
           <w:szCs w:val="24"/>
         </w:rPr>
-        <w:t xml:space="preserve">Pour ce qui en est avec ArrayList, si nous le comparons avec Array, l’utilisation de Array restera la plus efficace. </w:t>
-      </w:r>
-      <w:r>
-        <w:rPr>
-          <w:rFonts w:asciiTheme="majorBidi" w:hAnsiTheme="majorBidi" w:cstheme="majorBidi"/>
-          <w:sz w:val="24"/>
-          <w:szCs w:val="24"/>
-        </w:rPr>
-        <w:t>L</w:t>
-      </w:r>
-      <w:r>
-        <w:rPr>
-          <w:rFonts w:asciiTheme="majorBidi" w:hAnsiTheme="majorBidi" w:cstheme="majorBidi"/>
-          <w:sz w:val="24"/>
-          <w:szCs w:val="24"/>
-        </w:rPr>
-        <w:t xml:space="preserve">orsque </w:t>
+        <w:t>En analysant ce tableau ci-dessus, nous pouvons</w:t>
+      </w:r>
+      <w:r>
+        <w:rPr>
+          <w:rFonts w:asciiTheme="majorBidi" w:hAnsiTheme="majorBidi" w:cstheme="majorBidi"/>
+          <w:sz w:val="24"/>
+          <w:szCs w:val="24"/>
+        </w:rPr>
+        <w:t>, au premier regard,</w:t>
+      </w:r>
+      <w:r>
+        <w:rPr>
+          <w:rFonts w:asciiTheme="majorBidi" w:hAnsiTheme="majorBidi" w:cstheme="majorBidi"/>
+          <w:sz w:val="24"/>
+          <w:szCs w:val="24"/>
+        </w:rPr>
+        <w:t xml:space="preserve"> remarquer que l’utilisation de LinkedList</w:t>
+      </w:r>
+      <w:r>
+        <w:rPr>
+          <w:rFonts w:asciiTheme="majorBidi" w:hAnsiTheme="majorBidi" w:cstheme="majorBidi"/>
+          <w:sz w:val="24"/>
+          <w:szCs w:val="24"/>
+        </w:rPr>
+        <w:t xml:space="preserve"> est définitivement moins efficace si nous le comparons avec Array ou même avec ArrayList.  En effet, </w:t>
+      </w:r>
+      <w:r>
+        <w:rPr>
+          <w:rFonts w:asciiTheme="majorBidi" w:hAnsiTheme="majorBidi" w:cstheme="majorBidi"/>
+          <w:sz w:val="24"/>
+          <w:szCs w:val="24"/>
+        </w:rPr>
+        <w:t xml:space="preserve">les résultats </w:t>
+      </w:r>
+      <w:r>
+        <w:rPr>
+          <w:rFonts w:asciiTheme="majorBidi" w:hAnsiTheme="majorBidi" w:cstheme="majorBidi"/>
+          <w:sz w:val="24"/>
+          <w:szCs w:val="24"/>
+        </w:rPr>
+        <w:t xml:space="preserve">portent à conclure que l’utilisation de LinkedList va toujours engendrer un temps </w:t>
+      </w:r>
+      <w:r>
+        <w:rPr>
+          <w:rFonts w:asciiTheme="majorBidi" w:hAnsiTheme="majorBidi" w:cstheme="majorBidi"/>
+          <w:sz w:val="24"/>
+          <w:szCs w:val="24"/>
+        </w:rPr>
+        <w:t xml:space="preserve">plus </w:t>
+      </w:r>
+      <w:r>
+        <w:rPr>
+          <w:rFonts w:asciiTheme="majorBidi" w:hAnsiTheme="majorBidi" w:cstheme="majorBidi"/>
+          <w:sz w:val="24"/>
+          <w:szCs w:val="24"/>
+        </w:rPr>
+        <w:t>long dans le remplissage</w:t>
+      </w:r>
+      <w:r>
+        <w:rPr>
+          <w:rFonts w:asciiTheme="majorBidi" w:hAnsiTheme="majorBidi" w:cstheme="majorBidi"/>
+          <w:sz w:val="24"/>
+          <w:szCs w:val="24"/>
+        </w:rPr>
+        <w:t xml:space="preserve"> et </w:t>
+      </w:r>
+      <w:r>
+        <w:rPr>
+          <w:rFonts w:asciiTheme="majorBidi" w:hAnsiTheme="majorBidi" w:cstheme="majorBidi"/>
+          <w:sz w:val="24"/>
+          <w:szCs w:val="24"/>
+        </w:rPr>
+        <w:t xml:space="preserve">ceci va nécessiter </w:t>
+      </w:r>
+      <w:r>
+        <w:rPr>
+          <w:rFonts w:asciiTheme="majorBidi" w:hAnsiTheme="majorBidi" w:cstheme="majorBidi"/>
+          <w:sz w:val="24"/>
+          <w:szCs w:val="24"/>
+        </w:rPr>
+        <w:t xml:space="preserve">plus de mémoire pour </w:t>
+      </w:r>
+      <w:r>
+        <w:rPr>
+          <w:rFonts w:asciiTheme="majorBidi" w:hAnsiTheme="majorBidi" w:cstheme="majorBidi"/>
+          <w:sz w:val="24"/>
+          <w:szCs w:val="24"/>
+        </w:rPr>
+        <w:t>obtention</w:t>
+      </w:r>
+      <w:r>
+        <w:rPr>
+          <w:rFonts w:asciiTheme="majorBidi" w:hAnsiTheme="majorBidi" w:cstheme="majorBidi"/>
+          <w:sz w:val="24"/>
+          <w:szCs w:val="24"/>
+        </w:rPr>
+        <w:t xml:space="preserve"> </w:t>
+      </w:r>
+      <w:r>
+        <w:rPr>
+          <w:rFonts w:asciiTheme="majorBidi" w:hAnsiTheme="majorBidi" w:cstheme="majorBidi"/>
+          <w:sz w:val="24"/>
+          <w:szCs w:val="24"/>
+        </w:rPr>
+        <w:t>d</w:t>
+      </w:r>
+      <w:r>
+        <w:rPr>
+          <w:rFonts w:asciiTheme="majorBidi" w:hAnsiTheme="majorBidi" w:cstheme="majorBidi"/>
+          <w:sz w:val="24"/>
+          <w:szCs w:val="24"/>
+        </w:rPr>
+        <w:t>es données</w:t>
+      </w:r>
+      <w:r>
+        <w:rPr>
+          <w:rFonts w:asciiTheme="majorBidi" w:hAnsiTheme="majorBidi" w:cstheme="majorBidi"/>
+          <w:sz w:val="24"/>
+          <w:szCs w:val="24"/>
+        </w:rPr>
+        <w:t>. Cette comparaison est faite en tenant compte des</w:t>
+      </w:r>
+      <w:r>
+        <w:rPr>
+          <w:rFonts w:asciiTheme="majorBidi" w:hAnsiTheme="majorBidi" w:cstheme="majorBidi"/>
+          <w:sz w:val="24"/>
+          <w:szCs w:val="24"/>
+        </w:rPr>
+        <w:t xml:space="preserve"> deux autres types mentionnés auparavant. En rentrant plus</w:t>
+      </w:r>
+      <w:r>
+        <w:rPr>
+          <w:rFonts w:asciiTheme="majorBidi" w:hAnsiTheme="majorBidi" w:cstheme="majorBidi"/>
+          <w:sz w:val="24"/>
+          <w:szCs w:val="24"/>
+        </w:rPr>
+        <w:t xml:space="preserve"> en</w:t>
+      </w:r>
+      <w:r>
+        <w:rPr>
+          <w:rFonts w:asciiTheme="majorBidi" w:hAnsiTheme="majorBidi" w:cstheme="majorBidi"/>
+          <w:sz w:val="24"/>
+          <w:szCs w:val="24"/>
+        </w:rPr>
+        <w:t xml:space="preserve"> détails, on observe que cette </w:t>
+      </w:r>
+      <w:proofErr w:type="gramStart"/>
+      <w:r>
+        <w:rPr>
+          <w:rFonts w:asciiTheme="majorBidi" w:hAnsiTheme="majorBidi" w:cstheme="majorBidi"/>
+          <w:sz w:val="24"/>
+          <w:szCs w:val="24"/>
+        </w:rPr>
+        <w:t>conclusion</w:t>
+      </w:r>
+      <w:proofErr w:type="gramEnd"/>
+      <w:r>
+        <w:rPr>
+          <w:rFonts w:asciiTheme="majorBidi" w:hAnsiTheme="majorBidi" w:cstheme="majorBidi"/>
+          <w:sz w:val="24"/>
+          <w:szCs w:val="24"/>
+        </w:rPr>
+        <w:t xml:space="preserve"> est totalement justifiable du fait que</w:t>
+      </w:r>
+      <w:r>
+        <w:rPr>
+          <w:rFonts w:asciiTheme="majorBidi" w:hAnsiTheme="majorBidi" w:cstheme="majorBidi"/>
+          <w:sz w:val="24"/>
+          <w:szCs w:val="24"/>
+        </w:rPr>
+        <w:t xml:space="preserve"> le type de structure de donnée d’un tableau simple </w:t>
+      </w:r>
+      <w:r>
+        <w:rPr>
+          <w:rFonts w:asciiTheme="majorBidi" w:hAnsiTheme="majorBidi" w:cstheme="majorBidi"/>
+          <w:sz w:val="24"/>
+          <w:szCs w:val="24"/>
+        </w:rPr>
+        <w:t xml:space="preserve">n’est </w:t>
+      </w:r>
+      <w:r>
+        <w:rPr>
+          <w:rFonts w:asciiTheme="majorBidi" w:hAnsiTheme="majorBidi" w:cstheme="majorBidi"/>
+          <w:sz w:val="24"/>
+          <w:szCs w:val="24"/>
+        </w:rPr>
+        <w:t xml:space="preserve">pas efficace si </w:t>
       </w:r>
       <w:r>
         <w:rPr>
@@ -1250,6 +1804,65 @@
           <w:sz w:val="24"/>
           <w:szCs w:val="24"/>
         </w:rPr>
+        <w:t xml:space="preserve"> v</w:t>
+      </w:r>
+      <w:r>
+        <w:rPr>
+          <w:rFonts w:asciiTheme="majorBidi" w:hAnsiTheme="majorBidi" w:cstheme="majorBidi"/>
+          <w:sz w:val="24"/>
+          <w:szCs w:val="24"/>
+        </w:rPr>
+        <w:t>oulons</w:t>
+      </w:r>
+      <w:r>
+        <w:rPr>
+          <w:rFonts w:asciiTheme="majorBidi" w:hAnsiTheme="majorBidi" w:cstheme="majorBidi"/>
+          <w:sz w:val="24"/>
+          <w:szCs w:val="24"/>
+        </w:rPr>
+        <w:t xml:space="preserve"> remplir un tableau par un nombre d’éléments indéfini</w:t>
+      </w:r>
+      <w:r>
+        <w:rPr>
+          <w:rFonts w:asciiTheme="majorBidi" w:hAnsiTheme="majorBidi" w:cstheme="majorBidi"/>
+          <w:sz w:val="24"/>
+          <w:szCs w:val="24"/>
+        </w:rPr>
+        <w:t>s</w:t>
+      </w:r>
+      <w:r>
+        <w:rPr>
+          <w:rFonts w:asciiTheme="majorBidi" w:hAnsiTheme="majorBidi" w:cstheme="majorBidi"/>
+          <w:sz w:val="24"/>
+          <w:szCs w:val="24"/>
+        </w:rPr>
+        <w:t>, il fau</w:t>
+      </w:r>
+      <w:r>
+        <w:rPr>
+          <w:rFonts w:asciiTheme="majorBidi" w:hAnsiTheme="majorBidi" w:cstheme="majorBidi"/>
+          <w:sz w:val="24"/>
+          <w:szCs w:val="24"/>
+        </w:rPr>
+        <w:t xml:space="preserve">drait </w:t>
+      </w:r>
+      <w:r>
+        <w:rPr>
+          <w:rFonts w:asciiTheme="majorBidi" w:hAnsiTheme="majorBidi" w:cstheme="majorBidi"/>
+          <w:sz w:val="24"/>
+          <w:szCs w:val="24"/>
+        </w:rPr>
+        <w:t xml:space="preserve">ainsi </w:t>
+      </w:r>
+      <w:r>
+        <w:rPr>
+          <w:rFonts w:asciiTheme="majorBidi" w:hAnsiTheme="majorBidi" w:cstheme="majorBidi"/>
+          <w:sz w:val="24"/>
+          <w:szCs w:val="24"/>
+        </w:rPr>
+        <w:t>déclarer la taille du tableau avant de commencer à le remplir.</w:t>
+      </w:r>
+      <w:r>
         <w:t xml:space="preserve"> </w:t>
       </w:r>
       <w:r>
@@ -1258,191 +1871,21 @@
           <w:sz w:val="24"/>
           <w:szCs w:val="24"/>
         </w:rPr>
-        <w:t>rajoutons</w:t>
-      </w:r>
-      <w:r>
-        <w:rPr>
-          <w:rFonts w:asciiTheme="majorBidi" w:hAnsiTheme="majorBidi" w:cstheme="majorBidi"/>
-          <w:sz w:val="24"/>
-          <w:szCs w:val="24"/>
-        </w:rPr>
-        <w:t xml:space="preserve"> un é</w:t>
-      </w:r>
-      <w:r>
-        <w:rPr>
-          <w:rFonts w:asciiTheme="majorBidi" w:hAnsiTheme="majorBidi" w:cstheme="majorBidi"/>
-          <w:sz w:val="24"/>
-          <w:szCs w:val="24"/>
-        </w:rPr>
-        <w:t>lément à</w:t>
-      </w:r>
-      <w:r>
-        <w:rPr>
-          <w:rFonts w:asciiTheme="majorBidi" w:hAnsiTheme="majorBidi" w:cstheme="majorBidi"/>
-          <w:sz w:val="24"/>
-          <w:szCs w:val="24"/>
-        </w:rPr>
-        <w:t xml:space="preserve"> ArrayList et qu'il </w:t>
-      </w:r>
-      <w:r>
-        <w:rPr>
-          <w:rFonts w:asciiTheme="majorBidi" w:hAnsiTheme="majorBidi" w:cstheme="majorBidi"/>
-          <w:sz w:val="24"/>
-          <w:szCs w:val="24"/>
-        </w:rPr>
-        <w:t xml:space="preserve">se </w:t>
-      </w:r>
-      <w:r>
-        <w:rPr>
-          <w:rFonts w:asciiTheme="majorBidi" w:hAnsiTheme="majorBidi" w:cstheme="majorBidi"/>
-          <w:sz w:val="24"/>
-          <w:szCs w:val="24"/>
-        </w:rPr>
-        <w:t>déborde</w:t>
-      </w:r>
-      <w:r>
-        <w:rPr>
-          <w:rFonts w:asciiTheme="majorBidi" w:hAnsiTheme="majorBidi" w:cstheme="majorBidi"/>
-          <w:sz w:val="24"/>
-          <w:szCs w:val="24"/>
-        </w:rPr>
-        <w:t>, dans ce cas,</w:t>
-      </w:r>
-      <w:r>
-        <w:rPr>
-          <w:rFonts w:asciiTheme="majorBidi" w:hAnsiTheme="majorBidi" w:cstheme="majorBidi"/>
-          <w:sz w:val="24"/>
-          <w:szCs w:val="24"/>
-        </w:rPr>
-        <w:t xml:space="preserve"> l’implémentation de la classe ArrayList permettra ce débordement en</w:t>
-      </w:r>
-      <w:r>
-        <w:rPr>
-          <w:rFonts w:asciiTheme="majorBidi" w:hAnsiTheme="majorBidi" w:cstheme="majorBidi"/>
-          <w:sz w:val="24"/>
-          <w:szCs w:val="24"/>
-        </w:rPr>
-        <w:t xml:space="preserve"> cré</w:t>
-      </w:r>
-      <w:r>
-        <w:rPr>
-          <w:rFonts w:asciiTheme="majorBidi" w:hAnsiTheme="majorBidi" w:cstheme="majorBidi"/>
-          <w:sz w:val="24"/>
-          <w:szCs w:val="24"/>
-        </w:rPr>
-        <w:t>ant</w:t>
-      </w:r>
-      <w:r>
-        <w:rPr>
-          <w:rFonts w:asciiTheme="majorBidi" w:hAnsiTheme="majorBidi" w:cstheme="majorBidi"/>
-          <w:sz w:val="24"/>
-          <w:szCs w:val="24"/>
-        </w:rPr>
-        <w:t xml:space="preserve"> un nouveau tableau et </w:t>
-      </w:r>
-      <w:r>
-        <w:rPr>
-          <w:rFonts w:asciiTheme="majorBidi" w:hAnsiTheme="majorBidi" w:cstheme="majorBidi"/>
-          <w:sz w:val="24"/>
-          <w:szCs w:val="24"/>
-        </w:rPr>
-        <w:t>en copiant</w:t>
-      </w:r>
-      <w:r>
-        <w:rPr>
-          <w:rFonts w:asciiTheme="majorBidi" w:hAnsiTheme="majorBidi" w:cstheme="majorBidi"/>
-          <w:sz w:val="24"/>
-          <w:szCs w:val="24"/>
-        </w:rPr>
-        <w:t xml:space="preserve"> chaque élément de l'ancien </w:t>
-      </w:r>
-      <w:r>
-        <w:rPr>
-          <w:rFonts w:asciiTheme="majorBidi" w:hAnsiTheme="majorBidi" w:cstheme="majorBidi"/>
-          <w:sz w:val="24"/>
-          <w:szCs w:val="24"/>
-        </w:rPr>
-        <w:t xml:space="preserve">tableau </w:t>
-      </w:r>
-      <w:r>
-        <w:rPr>
-          <w:rFonts w:asciiTheme="majorBidi" w:hAnsiTheme="majorBidi" w:cstheme="majorBidi"/>
-          <w:sz w:val="24"/>
-          <w:szCs w:val="24"/>
-        </w:rPr>
-        <w:t>vers le nouveau</w:t>
-      </w:r>
-      <w:r>
-        <w:rPr>
-          <w:rFonts w:asciiTheme="majorBidi" w:hAnsiTheme="majorBidi" w:cstheme="majorBidi"/>
-          <w:sz w:val="24"/>
-          <w:szCs w:val="24"/>
-        </w:rPr>
-        <w:t>. En faisant ce processus, on obtiendra ainsi une structure de donnée dynamique qui prend plus de temps qu’un simple tableau</w:t>
-      </w:r>
-      <w:r>
-        <w:rPr>
-          <w:rFonts w:asciiTheme="majorBidi" w:hAnsiTheme="majorBidi" w:cstheme="majorBidi"/>
-          <w:sz w:val="24"/>
-          <w:szCs w:val="24"/>
-        </w:rPr>
-        <w:t xml:space="preserve"> statique</w:t>
-      </w:r>
-      <w:r>
-        <w:rPr>
-          <w:rFonts w:asciiTheme="majorBidi" w:hAnsiTheme="majorBidi" w:cstheme="majorBidi"/>
-          <w:sz w:val="24"/>
-          <w:szCs w:val="24"/>
-        </w:rPr>
-        <w:t>. De plus</w:t>
-      </w:r>
-      <w:r>
-        <w:rPr>
-          <w:rFonts w:asciiTheme="majorBidi" w:hAnsiTheme="majorBidi" w:cstheme="majorBidi"/>
-          <w:sz w:val="24"/>
-          <w:szCs w:val="24"/>
-        </w:rPr>
-        <w:t>, nous pouvons aussi faire le lien avec le temps de complexité soit pour Array, le temps de complexité</w:t>
-      </w:r>
-      <w:r>
-        <w:rPr>
-          <w:rFonts w:asciiTheme="majorBidi" w:hAnsiTheme="majorBidi" w:cstheme="majorBidi"/>
-          <w:sz w:val="24"/>
-          <w:szCs w:val="24"/>
-        </w:rPr>
-        <w:t xml:space="preserve"> d’insertion</w:t>
-      </w:r>
-      <w:r>
-        <w:rPr>
-          <w:rFonts w:asciiTheme="majorBidi" w:hAnsiTheme="majorBidi" w:cstheme="majorBidi"/>
-          <w:sz w:val="24"/>
-          <w:szCs w:val="24"/>
-        </w:rPr>
-        <w:t xml:space="preserve"> c’est O(1), tandis que pour ArrayList c’est O(n)</w:t>
-      </w:r>
-      <w:r>
-        <w:rPr>
-          <w:rFonts w:asciiTheme="majorBidi" w:hAnsiTheme="majorBidi" w:cstheme="majorBidi"/>
-          <w:sz w:val="24"/>
-          <w:szCs w:val="24"/>
-        </w:rPr>
-        <w:t xml:space="preserve"> au cas de débordement</w:t>
-      </w:r>
-      <w:r>
-        <w:rPr>
-          <w:rFonts w:asciiTheme="majorBidi" w:hAnsiTheme="majorBidi" w:cstheme="majorBidi"/>
-          <w:sz w:val="24"/>
-          <w:szCs w:val="24"/>
-        </w:rPr>
-        <w:t>, ce qui affirme la certitude de nos résultats.</w:t>
+        <w:t>Le temps de recherche linéaire est plus lent dans LinkedList en raison de la localité de référence</w:t>
+      </w:r>
+      <w:r>
+        <w:rPr>
+          <w:rFonts w:asciiTheme="majorBidi" w:hAnsiTheme="majorBidi" w:cstheme="majorBidi"/>
+          <w:sz w:val="24"/>
+          <w:szCs w:val="24"/>
+        </w:rPr>
+        <w:t>.</w:t>
       </w:r>
     </w:p>
     <w:p>
       <w:pPr>
         <w:rPr>
           <w:rFonts w:asciiTheme="majorBidi" w:hAnsiTheme="majorBidi" w:cstheme="majorBidi"/>
-          <w:b/>
-          <w:bCs/>
           <w:sz w:val="24"/>
           <w:szCs w:val="24"/>
         </w:rPr>
@@ -1450,18 +1893,243 @@
       <w:r>
         <w:rPr>
           <w:rFonts w:asciiTheme="majorBidi" w:hAnsiTheme="majorBidi" w:cstheme="majorBidi"/>
-          <w:b/>
-          <w:bCs/>
-          <w:sz w:val="24"/>
-          <w:szCs w:val="24"/>
-        </w:rPr>
-        <w:t>Conclusions et recommandations:</w:t>
+          <w:sz w:val="24"/>
+          <w:szCs w:val="24"/>
+        </w:rPr>
+        <w:t xml:space="preserve">Pour ce qui en est avec ArrayList, si nous le comparons avec Array, l’utilisation de Array restera la plus efficace. </w:t>
+      </w:r>
+      <w:r>
+        <w:rPr>
+          <w:rFonts w:asciiTheme="majorBidi" w:hAnsiTheme="majorBidi" w:cstheme="majorBidi"/>
+          <w:sz w:val="24"/>
+          <w:szCs w:val="24"/>
+        </w:rPr>
+        <w:t>L</w:t>
+      </w:r>
+      <w:r>
+        <w:rPr>
+          <w:rFonts w:asciiTheme="majorBidi" w:hAnsiTheme="majorBidi" w:cstheme="majorBidi"/>
+          <w:sz w:val="24"/>
+          <w:szCs w:val="24"/>
+        </w:rPr>
+        <w:t xml:space="preserve">orsque </w:t>
+      </w:r>
+      <w:r>
+        <w:rPr>
+          <w:rFonts w:asciiTheme="majorBidi" w:hAnsiTheme="majorBidi" w:cstheme="majorBidi"/>
+          <w:sz w:val="24"/>
+          <w:szCs w:val="24"/>
+        </w:rPr>
+        <w:t>nous</w:t>
+      </w:r>
+      <w:r>
+        <w:rPr>
+          <w:rFonts w:asciiTheme="majorBidi" w:hAnsiTheme="majorBidi" w:cstheme="majorBidi"/>
+          <w:sz w:val="24"/>
+          <w:szCs w:val="24"/>
+        </w:rPr>
+        <w:t xml:space="preserve"> </w:t>
+      </w:r>
+      <w:r>
+        <w:rPr>
+          <w:rFonts w:asciiTheme="majorBidi" w:hAnsiTheme="majorBidi" w:cstheme="majorBidi"/>
+          <w:sz w:val="24"/>
+          <w:szCs w:val="24"/>
+        </w:rPr>
+        <w:t>rajoutons</w:t>
+      </w:r>
+      <w:r>
+        <w:rPr>
+          <w:rFonts w:asciiTheme="majorBidi" w:hAnsiTheme="majorBidi" w:cstheme="majorBidi"/>
+          <w:sz w:val="24"/>
+          <w:szCs w:val="24"/>
+        </w:rPr>
+        <w:t xml:space="preserve"> un é</w:t>
+      </w:r>
+      <w:r>
+        <w:rPr>
+          <w:rFonts w:asciiTheme="majorBidi" w:hAnsiTheme="majorBidi" w:cstheme="majorBidi"/>
+          <w:sz w:val="24"/>
+          <w:szCs w:val="24"/>
+        </w:rPr>
+        <w:t>lément à</w:t>
+      </w:r>
+      <w:r>
+        <w:rPr>
+          <w:rFonts w:asciiTheme="majorBidi" w:hAnsiTheme="majorBidi" w:cstheme="majorBidi"/>
+          <w:sz w:val="24"/>
+          <w:szCs w:val="24"/>
+        </w:rPr>
+        <w:t xml:space="preserve"> ArrayList et qu'il </w:t>
+      </w:r>
+      <w:r>
+        <w:rPr>
+          <w:rFonts w:asciiTheme="majorBidi" w:hAnsiTheme="majorBidi" w:cstheme="majorBidi"/>
+          <w:sz w:val="24"/>
+          <w:szCs w:val="24"/>
+        </w:rPr>
+        <w:t xml:space="preserve">se </w:t>
+      </w:r>
+      <w:r>
+        <w:rPr>
+          <w:rFonts w:asciiTheme="majorBidi" w:hAnsiTheme="majorBidi" w:cstheme="majorBidi"/>
+          <w:sz w:val="24"/>
+          <w:szCs w:val="24"/>
+        </w:rPr>
+        <w:t>déborde</w:t>
+      </w:r>
+      <w:r>
+        <w:rPr>
+          <w:rFonts w:asciiTheme="majorBidi" w:hAnsiTheme="majorBidi" w:cstheme="majorBidi"/>
+          <w:sz w:val="24"/>
+          <w:szCs w:val="24"/>
+        </w:rPr>
+        <w:t>, dans ce cas,</w:t>
+      </w:r>
+      <w:r>
+        <w:rPr>
+          <w:rFonts w:asciiTheme="majorBidi" w:hAnsiTheme="majorBidi" w:cstheme="majorBidi"/>
+          <w:sz w:val="24"/>
+          <w:szCs w:val="24"/>
+        </w:rPr>
+        <w:t xml:space="preserve"> l’implémentation de la classe ArrayList permettra ce débordement en</w:t>
+      </w:r>
+      <w:r>
+        <w:rPr>
+          <w:rFonts w:asciiTheme="majorBidi" w:hAnsiTheme="majorBidi" w:cstheme="majorBidi"/>
+          <w:sz w:val="24"/>
+          <w:szCs w:val="24"/>
+        </w:rPr>
+        <w:t xml:space="preserve"> cré</w:t>
+      </w:r>
+      <w:r>
+        <w:rPr>
+          <w:rFonts w:asciiTheme="majorBidi" w:hAnsiTheme="majorBidi" w:cstheme="majorBidi"/>
+          <w:sz w:val="24"/>
+          <w:szCs w:val="24"/>
+        </w:rPr>
+        <w:t>ant</w:t>
+      </w:r>
+      <w:r>
+        <w:rPr>
+          <w:rFonts w:asciiTheme="majorBidi" w:hAnsiTheme="majorBidi" w:cstheme="majorBidi"/>
+          <w:sz w:val="24"/>
+          <w:szCs w:val="24"/>
+        </w:rPr>
+        <w:t xml:space="preserve"> un nouveau tableau et </w:t>
+      </w:r>
+      <w:r>
+        <w:rPr>
+          <w:rFonts w:asciiTheme="majorBidi" w:hAnsiTheme="majorBidi" w:cstheme="majorBidi"/>
+          <w:sz w:val="24"/>
+          <w:szCs w:val="24"/>
+        </w:rPr>
+        <w:t>en copiant</w:t>
+      </w:r>
+      <w:r>
+        <w:rPr>
+          <w:rFonts w:asciiTheme="majorBidi" w:hAnsiTheme="majorBidi" w:cstheme="majorBidi"/>
+          <w:sz w:val="24"/>
+          <w:szCs w:val="24"/>
+        </w:rPr>
+        <w:t xml:space="preserve"> chaque élément de l'ancien </w:t>
+      </w:r>
+      <w:r>
+        <w:rPr>
+          <w:rFonts w:asciiTheme="majorBidi" w:hAnsiTheme="majorBidi" w:cstheme="majorBidi"/>
+          <w:sz w:val="24"/>
+          <w:szCs w:val="24"/>
+        </w:rPr>
+        <w:t xml:space="preserve">tableau </w:t>
+      </w:r>
+      <w:r>
+        <w:rPr>
+          <w:rFonts w:asciiTheme="majorBidi" w:hAnsiTheme="majorBidi" w:cstheme="majorBidi"/>
+          <w:sz w:val="24"/>
+          <w:szCs w:val="24"/>
+        </w:rPr>
+        <w:t>vers le nouveau</w:t>
+      </w:r>
+      <w:r>
+        <w:rPr>
+          <w:rFonts w:asciiTheme="majorBidi" w:hAnsiTheme="majorBidi" w:cstheme="majorBidi"/>
+          <w:sz w:val="24"/>
+          <w:szCs w:val="24"/>
+        </w:rPr>
+        <w:t xml:space="preserve">. En faisant ce processus, on obtiendra ainsi une structure de donnée dynamique qui prend plus de temps </w:t>
+      </w:r>
+      <w:r>
+        <w:rPr>
+          <w:rFonts w:asciiTheme="majorBidi" w:hAnsiTheme="majorBidi" w:cstheme="majorBidi"/>
+          <w:sz w:val="24"/>
+          <w:szCs w:val="24"/>
+        </w:rPr>
+        <w:lastRenderedPageBreak/>
+        <w:t>qu’un simple tableau</w:t>
+      </w:r>
+      <w:r>
+        <w:rPr>
+          <w:rFonts w:asciiTheme="majorBidi" w:hAnsiTheme="majorBidi" w:cstheme="majorBidi"/>
+          <w:sz w:val="24"/>
+          <w:szCs w:val="24"/>
+        </w:rPr>
+        <w:t xml:space="preserve"> statique</w:t>
+      </w:r>
+      <w:r>
+        <w:rPr>
+          <w:rFonts w:asciiTheme="majorBidi" w:hAnsiTheme="majorBidi" w:cstheme="majorBidi"/>
+          <w:sz w:val="24"/>
+          <w:szCs w:val="24"/>
+        </w:rPr>
+        <w:t>. De plus</w:t>
+      </w:r>
+      <w:r>
+        <w:rPr>
+          <w:rFonts w:asciiTheme="majorBidi" w:hAnsiTheme="majorBidi" w:cstheme="majorBidi"/>
+          <w:sz w:val="24"/>
+          <w:szCs w:val="24"/>
+        </w:rPr>
+        <w:t>, nous pouvons aussi faire le lien avec le temps de complexité soit pour Array, le temps de complexité</w:t>
+      </w:r>
+      <w:r>
+        <w:rPr>
+          <w:rFonts w:asciiTheme="majorBidi" w:hAnsiTheme="majorBidi" w:cstheme="majorBidi"/>
+          <w:sz w:val="24"/>
+          <w:szCs w:val="24"/>
+        </w:rPr>
+        <w:t xml:space="preserve"> d’insertion</w:t>
+      </w:r>
+      <w:r>
+        <w:rPr>
+          <w:rFonts w:asciiTheme="majorBidi" w:hAnsiTheme="majorBidi" w:cstheme="majorBidi"/>
+          <w:sz w:val="24"/>
+          <w:szCs w:val="24"/>
+        </w:rPr>
+        <w:t xml:space="preserve"> c’est O(1), tandis que pour ArrayList c’est O(n)</w:t>
+      </w:r>
+      <w:r>
+        <w:rPr>
+          <w:rFonts w:asciiTheme="majorBidi" w:hAnsiTheme="majorBidi" w:cstheme="majorBidi"/>
+          <w:sz w:val="24"/>
+          <w:szCs w:val="24"/>
+        </w:rPr>
+        <w:t xml:space="preserve"> au cas de débordement</w:t>
+      </w:r>
+      <w:r>
+        <w:rPr>
+          <w:rFonts w:asciiTheme="majorBidi" w:hAnsiTheme="majorBidi" w:cstheme="majorBidi"/>
+          <w:sz w:val="24"/>
+          <w:szCs w:val="24"/>
+        </w:rPr>
+        <w:t>, ce qui affirme la certitude de nos résultats.</w:t>
       </w:r>
     </w:p>
     <w:p>
       <w:pPr>
         <w:rPr>
           <w:rFonts w:asciiTheme="majorBidi" w:hAnsiTheme="majorBidi" w:cstheme="majorBidi"/>
+          <w:b/>
+          <w:bCs/>
           <w:sz w:val="24"/>
           <w:szCs w:val="24"/>
         </w:rPr>
@@ -1469,50 +2137,12 @@
       <w:r>
         <w:rPr>
           <w:rFonts w:asciiTheme="majorBidi" w:hAnsiTheme="majorBidi" w:cstheme="majorBidi"/>
-          <w:sz w:val="24"/>
-          <w:szCs w:val="24"/>
-        </w:rPr>
-        <w:t xml:space="preserve">Nous pouvons en tirer </w:t>
-      </w:r>
-      <w:r>
-        <w:rPr>
-          <w:rFonts w:asciiTheme="majorBidi" w:hAnsiTheme="majorBidi" w:cstheme="majorBidi"/>
-          <w:sz w:val="24"/>
-          <w:szCs w:val="24"/>
-        </w:rPr>
-        <w:t xml:space="preserve">la </w:t>
-      </w:r>
-      <w:r>
-        <w:rPr>
-          <w:rFonts w:asciiTheme="majorBidi" w:hAnsiTheme="majorBidi" w:cstheme="majorBidi"/>
-          <w:sz w:val="24"/>
-          <w:szCs w:val="24"/>
-        </w:rPr>
-        <w:t>conclusion que l’utilisation de Array</w:t>
-      </w:r>
-      <w:r>
-        <w:rPr>
-          <w:rFonts w:asciiTheme="majorBidi" w:hAnsiTheme="majorBidi" w:cstheme="majorBidi"/>
-          <w:sz w:val="24"/>
-          <w:szCs w:val="24"/>
-        </w:rPr>
-        <w:t xml:space="preserve"> si on a un nombre fixe d’éléments à sauvegarder dans un tableau</w:t>
-      </w:r>
-      <w:r>
-        <w:rPr>
-          <w:rFonts w:asciiTheme="majorBidi" w:hAnsiTheme="majorBidi" w:cstheme="majorBidi"/>
-          <w:sz w:val="24"/>
-          <w:szCs w:val="24"/>
-        </w:rPr>
-        <w:t xml:space="preserve"> est évidemment la plus efficace </w:t>
-      </w:r>
-      <w:r>
-        <w:rPr>
-          <w:rFonts w:asciiTheme="majorBidi" w:hAnsiTheme="majorBidi" w:cstheme="majorBidi"/>
-          <w:sz w:val="24"/>
-          <w:szCs w:val="24"/>
-        </w:rPr>
-        <w:t>en comparant avec LinkedList et ArrayList, elle nécessite moins d’espaces mémoire et moins de temps dans l’addition de tous les éléments ensemble contenus dans le tableau.</w:t>
+          <w:b/>
+          <w:bCs/>
+          <w:sz w:val="24"/>
+          <w:szCs w:val="24"/>
+        </w:rPr>
+        <w:t>Conclusions et recommandations:</w:t>
       </w:r>
     </w:p>
     <w:p>
@@ -1521,7 +2151,6 @@
           <w:rFonts w:asciiTheme="majorBidi" w:hAnsiTheme="majorBidi" w:cstheme="majorBidi"/>
           <w:sz w:val="24"/>
           <w:szCs w:val="24"/>
-          <w:lang w:val="fr-CA"/>
         </w:rPr>
       </w:pPr>
       <w:r>
@@ -1529,28 +2158,64 @@
           <w:rFonts w:asciiTheme="majorBidi" w:hAnsiTheme="majorBidi" w:cstheme="majorBidi"/>
           <w:sz w:val="24"/>
           <w:szCs w:val="24"/>
-          <w:lang w:val="fr-CA"/>
-        </w:rPr>
-        <w:t xml:space="preserve">Cependant, </w:t>
-      </w:r>
-      <w:r>
-        <w:rPr>
-          <w:rFonts w:asciiTheme="majorBidi" w:hAnsiTheme="majorBidi" w:cstheme="majorBidi"/>
-          <w:sz w:val="24"/>
-          <w:szCs w:val="24"/>
-          <w:lang w:val="fr-CA"/>
-        </w:rPr>
-        <w:t xml:space="preserve">ArrayList est essentiellement un tableau dynamique qui commence initialement avec une taille raisonnable mais petite, si on travaille à l’ordre de millions d’éléments, ça serait mieux si on implémentait ArrayList avec une grande taille initiale, pour minimaliser les </w:t>
-      </w:r>
-      <w:r>
-        <w:rPr>
-          <w:rFonts w:asciiTheme="majorBidi" w:hAnsiTheme="majorBidi" w:cstheme="majorBidi"/>
-          <w:sz w:val="24"/>
-          <w:szCs w:val="24"/>
-          <w:lang w:val="fr-CA"/>
-        </w:rPr>
-        <w:lastRenderedPageBreak/>
-        <w:t>instructions de créer un nouveau tableau et copier les anciens éléments dans un nouveau tableau, donc si on a un nombre d’éléments indéfini qu’on ne peut pas prédire à sauvegarder dans une structure de donnée et qu’on rajoute des éléments au fur et à mesure cette implémentation de liste dynamique devrait être plus efficace d’un tableau statique.</w:t>
+        </w:rPr>
+        <w:t xml:space="preserve">Nous pouvons en tirer </w:t>
+      </w:r>
+      <w:r>
+        <w:rPr>
+          <w:rFonts w:asciiTheme="majorBidi" w:hAnsiTheme="majorBidi" w:cstheme="majorBidi"/>
+          <w:sz w:val="24"/>
+          <w:szCs w:val="24"/>
+        </w:rPr>
+        <w:t xml:space="preserve">la </w:t>
+      </w:r>
+      <w:r>
+        <w:rPr>
+          <w:rFonts w:asciiTheme="majorBidi" w:hAnsiTheme="majorBidi" w:cstheme="majorBidi"/>
+          <w:sz w:val="24"/>
+          <w:szCs w:val="24"/>
+        </w:rPr>
+        <w:t>conclusion que l’utilisation de Array</w:t>
+      </w:r>
+      <w:r>
+        <w:rPr>
+          <w:rFonts w:asciiTheme="majorBidi" w:hAnsiTheme="majorBidi" w:cstheme="majorBidi"/>
+          <w:sz w:val="24"/>
+          <w:szCs w:val="24"/>
+        </w:rPr>
+        <w:t>,</w:t>
+      </w:r>
+      <w:r>
+        <w:rPr>
+          <w:rFonts w:asciiTheme="majorBidi" w:hAnsiTheme="majorBidi" w:cstheme="majorBidi"/>
+          <w:sz w:val="24"/>
+          <w:szCs w:val="24"/>
+        </w:rPr>
+        <w:t xml:space="preserve"> si on a un nombre fixe d’éléments à sauvegarder dans un tableau</w:t>
+      </w:r>
+      <w:r>
+        <w:rPr>
+          <w:rFonts w:asciiTheme="majorBidi" w:hAnsiTheme="majorBidi" w:cstheme="majorBidi"/>
+          <w:sz w:val="24"/>
+          <w:szCs w:val="24"/>
+        </w:rPr>
+        <w:t xml:space="preserve">, </w:t>
+      </w:r>
+      <w:r>
+        <w:rPr>
+          <w:rFonts w:asciiTheme="majorBidi" w:hAnsiTheme="majorBidi" w:cstheme="majorBidi"/>
+          <w:sz w:val="24"/>
+          <w:szCs w:val="24"/>
+        </w:rPr>
+        <w:t xml:space="preserve">est évidemment la plus efficace </w:t>
+      </w:r>
+      <w:r>
+        <w:rPr>
+          <w:rFonts w:asciiTheme="majorBidi" w:hAnsiTheme="majorBidi" w:cstheme="majorBidi"/>
+          <w:sz w:val="24"/>
+          <w:szCs w:val="24"/>
+        </w:rPr>
+        <w:t>en comparant avec LinkedList et ArrayList, elle nécessite moins d’espaces mémoire et moins de temps dans l’addition de tous les éléments ensemble contenus dans le tableau.</w:t>
       </w:r>
     </w:p>
     <w:p>
@@ -1562,6 +2227,205 @@
           <w:lang w:val="fr-CA"/>
         </w:rPr>
       </w:pPr>
+      <w:r>
+        <w:rPr>
+          <w:rFonts w:asciiTheme="majorBidi" w:hAnsiTheme="majorBidi" w:cstheme="majorBidi"/>
+          <w:sz w:val="24"/>
+          <w:szCs w:val="24"/>
+          <w:lang w:val="fr-CA"/>
+        </w:rPr>
+        <w:t xml:space="preserve">Cependant, </w:t>
+      </w:r>
+      <w:r>
+        <w:rPr>
+          <w:rFonts w:asciiTheme="majorBidi" w:hAnsiTheme="majorBidi" w:cstheme="majorBidi"/>
+          <w:sz w:val="24"/>
+          <w:szCs w:val="24"/>
+          <w:lang w:val="fr-CA"/>
+        </w:rPr>
+        <w:t xml:space="preserve">ArrayList est essentiellement un tableau dynamique qui commence initialement avec une taille raisonnable mais petite, si on travaille à l’ordre de millions d’éléments, ça serait mieux si on implémentait ArrayList avec une grande taille initiale, pour minimaliser les </w:t>
+      </w:r>
+      <w:r>
+        <w:rPr>
+          <w:rFonts w:asciiTheme="majorBidi" w:hAnsiTheme="majorBidi" w:cstheme="majorBidi"/>
+          <w:sz w:val="24"/>
+          <w:szCs w:val="24"/>
+          <w:lang w:val="fr-CA"/>
+        </w:rPr>
+        <w:t>instructions de créer un nouveau tableau et copier les anciens éléments dans un nouveau tableau</w:t>
+      </w:r>
+      <w:r>
+        <w:rPr>
+          <w:rFonts w:asciiTheme="majorBidi" w:hAnsiTheme="majorBidi" w:cstheme="majorBidi"/>
+          <w:sz w:val="24"/>
+          <w:szCs w:val="24"/>
+          <w:lang w:val="fr-CA"/>
+        </w:rPr>
+        <w:t>.</w:t>
+      </w:r>
+      <w:r>
+        <w:rPr>
+          <w:rFonts w:asciiTheme="majorBidi" w:hAnsiTheme="majorBidi" w:cstheme="majorBidi"/>
+          <w:sz w:val="24"/>
+          <w:szCs w:val="24"/>
+          <w:lang w:val="fr-CA"/>
+        </w:rPr>
+        <w:t xml:space="preserve"> </w:t>
+      </w:r>
+      <w:r>
+        <w:rPr>
+          <w:rFonts w:asciiTheme="majorBidi" w:hAnsiTheme="majorBidi" w:cstheme="majorBidi"/>
+          <w:sz w:val="24"/>
+          <w:szCs w:val="24"/>
+          <w:lang w:val="fr-CA"/>
+        </w:rPr>
+        <w:t>En résumé,</w:t>
+      </w:r>
+      <w:r>
+        <w:rPr>
+          <w:rFonts w:asciiTheme="majorBidi" w:hAnsiTheme="majorBidi" w:cstheme="majorBidi"/>
+          <w:sz w:val="24"/>
+          <w:szCs w:val="24"/>
+          <w:lang w:val="fr-CA"/>
+        </w:rPr>
+        <w:t xml:space="preserve"> si on a un nombre d’éléments indéfini</w:t>
+      </w:r>
+      <w:r>
+        <w:rPr>
+          <w:rFonts w:asciiTheme="majorBidi" w:hAnsiTheme="majorBidi" w:cstheme="majorBidi"/>
+          <w:sz w:val="24"/>
+          <w:szCs w:val="24"/>
+          <w:lang w:val="fr-CA"/>
+        </w:rPr>
+        <w:t>s</w:t>
+      </w:r>
+      <w:r>
+        <w:rPr>
+          <w:rFonts w:asciiTheme="majorBidi" w:hAnsiTheme="majorBidi" w:cstheme="majorBidi"/>
+          <w:sz w:val="24"/>
+          <w:szCs w:val="24"/>
+          <w:lang w:val="fr-CA"/>
+        </w:rPr>
+        <w:t xml:space="preserve"> </w:t>
+      </w:r>
+      <w:r>
+        <w:rPr>
+          <w:rFonts w:asciiTheme="majorBidi" w:hAnsiTheme="majorBidi" w:cstheme="majorBidi"/>
+          <w:sz w:val="24"/>
+          <w:szCs w:val="24"/>
+          <w:lang w:val="fr-CA"/>
+        </w:rPr>
+        <w:t xml:space="preserve">à sauvegarder </w:t>
+      </w:r>
+      <w:r>
+        <w:rPr>
+          <w:rFonts w:asciiTheme="majorBidi" w:hAnsiTheme="majorBidi" w:cstheme="majorBidi"/>
+          <w:sz w:val="24"/>
+          <w:szCs w:val="24"/>
+          <w:lang w:val="fr-CA"/>
+        </w:rPr>
+        <w:t>que nous</w:t>
+      </w:r>
+      <w:r>
+        <w:rPr>
+          <w:rFonts w:asciiTheme="majorBidi" w:hAnsiTheme="majorBidi" w:cstheme="majorBidi"/>
+          <w:sz w:val="24"/>
+          <w:szCs w:val="24"/>
+          <w:lang w:val="fr-CA"/>
+        </w:rPr>
+        <w:t xml:space="preserve"> ne</w:t>
+      </w:r>
+      <w:r>
+        <w:rPr>
+          <w:rFonts w:asciiTheme="majorBidi" w:hAnsiTheme="majorBidi" w:cstheme="majorBidi"/>
+          <w:sz w:val="24"/>
+          <w:szCs w:val="24"/>
+          <w:lang w:val="fr-CA"/>
+        </w:rPr>
+        <w:t xml:space="preserve"> pouvons pas</w:t>
+      </w:r>
+      <w:r>
+        <w:rPr>
+          <w:rFonts w:asciiTheme="majorBidi" w:hAnsiTheme="majorBidi" w:cstheme="majorBidi"/>
+          <w:sz w:val="24"/>
+          <w:szCs w:val="24"/>
+          <w:lang w:val="fr-CA"/>
+        </w:rPr>
+        <w:t xml:space="preserve"> </w:t>
+      </w:r>
+      <w:r>
+        <w:rPr>
+          <w:rFonts w:asciiTheme="majorBidi" w:hAnsiTheme="majorBidi" w:cstheme="majorBidi"/>
+          <w:sz w:val="24"/>
+          <w:szCs w:val="24"/>
+          <w:lang w:val="fr-CA"/>
+        </w:rPr>
+        <w:t>déterminer à l’avance, nous devrions opter pour l’utilisation d’ArrayList, puisqu’avec l’ajout</w:t>
+      </w:r>
+      <w:r>
+        <w:rPr>
+          <w:rFonts w:asciiTheme="majorBidi" w:hAnsiTheme="majorBidi" w:cstheme="majorBidi"/>
+          <w:sz w:val="24"/>
+          <w:szCs w:val="24"/>
+          <w:lang w:val="fr-CA"/>
+        </w:rPr>
+        <w:t xml:space="preserve"> des éléments au fur et à mesure</w:t>
+      </w:r>
+      <w:r>
+        <w:rPr>
+          <w:rFonts w:asciiTheme="majorBidi" w:hAnsiTheme="majorBidi" w:cstheme="majorBidi"/>
+          <w:sz w:val="24"/>
+          <w:szCs w:val="24"/>
+          <w:lang w:val="fr-CA"/>
+        </w:rPr>
+        <w:t xml:space="preserve">, </w:t>
+      </w:r>
+      <w:r>
+        <w:rPr>
+          <w:rFonts w:asciiTheme="majorBidi" w:hAnsiTheme="majorBidi" w:cstheme="majorBidi"/>
+          <w:sz w:val="24"/>
+          <w:szCs w:val="24"/>
+          <w:lang w:val="fr-CA"/>
+        </w:rPr>
+        <w:t xml:space="preserve">cette implémentation de liste dynamique devrait être plus efficace </w:t>
+      </w:r>
+      <w:r>
+        <w:rPr>
+          <w:rFonts w:asciiTheme="majorBidi" w:hAnsiTheme="majorBidi" w:cstheme="majorBidi"/>
+          <w:sz w:val="24"/>
+          <w:szCs w:val="24"/>
+          <w:lang w:val="fr-CA"/>
+        </w:rPr>
+        <w:t>qu’un</w:t>
+      </w:r>
+      <w:r>
+        <w:rPr>
+          <w:rFonts w:asciiTheme="majorBidi" w:hAnsiTheme="majorBidi" w:cstheme="majorBidi"/>
+          <w:sz w:val="24"/>
+          <w:szCs w:val="24"/>
+          <w:lang w:val="fr-CA"/>
+        </w:rPr>
+        <w:t xml:space="preserve"> tableau statique.</w:t>
+      </w:r>
+    </w:p>
+    <w:p>
+      <w:pPr>
+        <w:rPr>
+          <w:rFonts w:asciiTheme="majorBidi" w:hAnsiTheme="majorBidi" w:cstheme="majorBidi"/>
+          <w:sz w:val="24"/>
+          <w:szCs w:val="24"/>
+          <w:lang w:val="fr-CA"/>
+        </w:rPr>
+      </w:pPr>
+      <w:r>
+        <w:rPr>
+          <w:rFonts w:asciiTheme="majorBidi" w:hAnsiTheme="majorBidi" w:cstheme="majorBidi"/>
+          <w:sz w:val="24"/>
+          <w:szCs w:val="24"/>
+          <w:lang w:val="fr-CA"/>
+        </w:rPr>
+        <w:t xml:space="preserve">Par contre, </w:t>
+      </w:r>
       <w:proofErr w:type="spellStart"/>
       <w:r>
         <w:rPr>
@@ -1580,10 +2444,104 @@
           <w:szCs w:val="24"/>
           <w:lang w:val="fr-CA"/>
         </w:rPr>
-        <w:t xml:space="preserve"> par contre,</w:t>
-      </w:r>
-      <w:bookmarkStart w:id="0" w:name="_GoBack"/>
-      <w:bookmarkEnd w:id="0"/>
+        <w:t xml:space="preserve"> </w:t>
+      </w:r>
+      <w:r>
+        <w:rPr>
+          <w:rFonts w:asciiTheme="majorBidi" w:hAnsiTheme="majorBidi" w:cstheme="majorBidi"/>
+          <w:sz w:val="24"/>
+          <w:szCs w:val="24"/>
+          <w:lang w:val="fr-CA"/>
+        </w:rPr>
+        <w:t xml:space="preserve">pour effectuer la recherche d’un élément aura une complexité de O(n), sa méthode </w:t>
+      </w:r>
+      <w:proofErr w:type="spellStart"/>
+      <w:r>
+        <w:rPr>
+          <w:rFonts w:asciiTheme="majorBidi" w:hAnsiTheme="majorBidi" w:cstheme="majorBidi"/>
+          <w:sz w:val="24"/>
+          <w:szCs w:val="24"/>
+          <w:lang w:val="fr-CA"/>
+        </w:rPr>
+        <w:t>get</w:t>
+      </w:r>
+      <w:proofErr w:type="spellEnd"/>
+      <w:r>
+        <w:rPr>
+          <w:rFonts w:asciiTheme="majorBidi" w:hAnsiTheme="majorBidi" w:cstheme="majorBidi"/>
+          <w:sz w:val="24"/>
+          <w:szCs w:val="24"/>
+          <w:lang w:val="fr-CA"/>
+        </w:rPr>
+        <w:t xml:space="preserve">() n’as pas le même temps d’exécution que </w:t>
+      </w:r>
+      <w:proofErr w:type="spellStart"/>
+      <w:r>
+        <w:rPr>
+          <w:rFonts w:asciiTheme="majorBidi" w:hAnsiTheme="majorBidi" w:cstheme="majorBidi"/>
+          <w:sz w:val="24"/>
+          <w:szCs w:val="24"/>
+          <w:lang w:val="fr-CA"/>
+        </w:rPr>
+        <w:t>ArrayList</w:t>
+      </w:r>
+      <w:proofErr w:type="spellEnd"/>
+      <w:r>
+        <w:rPr>
+          <w:rFonts w:asciiTheme="majorBidi" w:hAnsiTheme="majorBidi" w:cstheme="majorBidi"/>
+          <w:sz w:val="24"/>
+          <w:szCs w:val="24"/>
+          <w:lang w:val="fr-CA"/>
+        </w:rPr>
+        <w:t xml:space="preserve"> qui peut chercher un élément quelconque dans le tableau placé aléatoirement avec une complexité de O(1) , c’</w:t>
+      </w:r>
+      <w:r>
+        <w:rPr>
+          <w:rFonts w:asciiTheme="majorBidi" w:hAnsiTheme="majorBidi" w:cstheme="majorBidi"/>
+          <w:sz w:val="24"/>
+          <w:szCs w:val="24"/>
+          <w:lang w:val="fr-CA"/>
+        </w:rPr>
+        <w:t xml:space="preserve">est pour cela </w:t>
+      </w:r>
+      <w:r>
+        <w:rPr>
+          <w:rFonts w:asciiTheme="majorBidi" w:hAnsiTheme="majorBidi" w:cstheme="majorBidi"/>
+          <w:sz w:val="24"/>
+          <w:szCs w:val="24"/>
+          <w:lang w:val="fr-CA"/>
+        </w:rPr>
+        <w:t xml:space="preserve">pendant l’addition </w:t>
+      </w:r>
+      <w:r>
+        <w:rPr>
+          <w:rFonts w:asciiTheme="majorBidi" w:hAnsiTheme="majorBidi" w:cstheme="majorBidi"/>
+          <w:sz w:val="24"/>
+          <w:szCs w:val="24"/>
+          <w:lang w:val="fr-CA"/>
+        </w:rPr>
+        <w:t xml:space="preserve">la différence entre </w:t>
+      </w:r>
+      <w:proofErr w:type="spellStart"/>
+      <w:r>
+        <w:rPr>
+          <w:rFonts w:asciiTheme="majorBidi" w:hAnsiTheme="majorBidi" w:cstheme="majorBidi"/>
+          <w:sz w:val="24"/>
+          <w:szCs w:val="24"/>
+          <w:lang w:val="fr-CA"/>
+        </w:rPr>
+        <w:t>ArrayList</w:t>
+      </w:r>
+      <w:proofErr w:type="spellEnd"/>
+      <w:r>
+        <w:rPr>
+          <w:rFonts w:asciiTheme="majorBidi" w:hAnsiTheme="majorBidi" w:cstheme="majorBidi"/>
+          <w:sz w:val="24"/>
+          <w:szCs w:val="24"/>
+          <w:lang w:val="fr-CA"/>
+        </w:rPr>
+        <w:t xml:space="preserve"> et un vecteur statique n’est pas perceptible. </w:t>
+      </w:r>
     </w:p>
     <w:sectPr>
       <w:pgSz w:w="11906" w:h="16838"/>

</xml_diff>